<commit_message>
add pointer docx file
</commit_message>
<xml_diff>
--- a/Pointers.docx
+++ b/Pointers.docx
@@ -1203,69 +1203,6 @@
     </w:p>
     <w:p>
       <w:pPr>
-        <w:numPr>
-          <w:ilvl w:val="0"/>
-          <w:numId w:val="5"/>
-        </w:numPr>
-        <w:spacing w:before="100" w:beforeAutospacing="1" w:after="100" w:afterAutospacing="1" w:line="240" w:lineRule="auto"/>
-        <w:rPr>
-          <w:rFonts w:ascii="Times New Roman" w:eastAsia="Times New Roman" w:hAnsi="Times New Roman" w:cs="Times New Roman"/>
-          <w:sz w:val="24"/>
-          <w:szCs w:val="24"/>
-        </w:rPr>
-      </w:pPr>
-      <w:r>
-        <w:rPr>
-          <w:rFonts w:ascii="Times New Roman" w:eastAsia="Times New Roman" w:hAnsi="Times New Roman" w:cs="Times New Roman"/>
-          <w:sz w:val="24"/>
-          <w:szCs w:val="24"/>
-        </w:rPr>
-        <w:t>Cannot be directly dereferenced; requires typecasting.</w:t>
-      </w:r>
-    </w:p>
-    <w:p>
-      <w:pPr>
-        <w:spacing w:before="100" w:beforeAutospacing="1" w:after="100" w:afterAutospacing="1" w:line="240" w:lineRule="auto"/>
-        <w:outlineLvl w:val="2"/>
-        <w:rPr>
-          <w:rFonts w:ascii="Times New Roman" w:eastAsia="Times New Roman" w:hAnsi="Times New Roman" w:cs="Times New Roman"/>
-          <w:b/>
-          <w:bCs/>
-          <w:sz w:val="27"/>
-          <w:szCs w:val="27"/>
-        </w:rPr>
-      </w:pPr>
-      <w:r>
-        <w:rPr>
-          <w:rFonts w:ascii="Times New Roman" w:eastAsia="Times New Roman" w:hAnsi="Times New Roman" w:cs="Times New Roman"/>
-          <w:b/>
-          <w:bCs/>
-          <w:sz w:val="27"/>
-          <w:szCs w:val="27"/>
-        </w:rPr>
-        <w:t>(iii) Wild Pointer</w:t>
-      </w:r>
-    </w:p>
-    <w:p>
-      <w:pPr>
-        <w:spacing w:before="100" w:beforeAutospacing="1" w:after="100" w:afterAutospacing="1" w:line="240" w:lineRule="auto"/>
-        <w:rPr>
-          <w:rFonts w:ascii="Times New Roman" w:eastAsia="Times New Roman" w:hAnsi="Times New Roman" w:cs="Times New Roman"/>
-          <w:sz w:val="24"/>
-          <w:szCs w:val="24"/>
-        </w:rPr>
-      </w:pPr>
-      <w:r>
-        <w:rPr>
-          <w:rFonts w:ascii="Times New Roman" w:eastAsia="Times New Roman" w:hAnsi="Times New Roman" w:cs="Times New Roman"/>
-          <w:sz w:val="24"/>
-          <w:szCs w:val="24"/>
-        </w:rPr>
-        <w:t>An uninitialized pointer that may point to garbage memory.</w:t>
-      </w:r>
-    </w:p>
-    <w:p>
-      <w:pPr>
         <w:tabs>
           <w:tab w:val="left" w:pos="916"/>
           <w:tab w:val="left" w:pos="1832"/>
@@ -1294,47 +1231,38 @@
       <w:proofErr w:type="spellStart"/>
       <w:proofErr w:type="gramStart"/>
       <w:r>
-        <w:rPr>
-          <w:rFonts w:ascii="Courier New" w:eastAsia="Times New Roman" w:hAnsi="Courier New" w:cs="Courier New"/>
-          <w:sz w:val="20"/>
-          <w:szCs w:val="20"/>
-        </w:rPr>
+        <w:t>printf</w:t>
+      </w:r>
+      <w:proofErr w:type="spellEnd"/>
+      <w:r>
+        <w:t>(</w:t>
+      </w:r>
+      <w:proofErr w:type="gramEnd"/>
+      <w:r>
+        <w:t>"%d", *( (</w:t>
+      </w:r>
+      <w:proofErr w:type="spellStart"/>
+      <w:r>
         <w:t>int</w:t>
       </w:r>
       <w:proofErr w:type="spellEnd"/>
-      <w:proofErr w:type="gramEnd"/>
-      <w:r>
-        <w:rPr>
-          <w:rFonts w:ascii="Courier New" w:eastAsia="Times New Roman" w:hAnsi="Courier New" w:cs="Courier New"/>
-          <w:sz w:val="20"/>
-          <w:szCs w:val="20"/>
-        </w:rPr>
-        <w:t xml:space="preserve"> *</w:t>
-      </w:r>
-      <w:proofErr w:type="spellStart"/>
-      <w:r>
-        <w:rPr>
-          <w:rFonts w:ascii="Courier New" w:eastAsia="Times New Roman" w:hAnsi="Courier New" w:cs="Courier New"/>
-          <w:sz w:val="20"/>
-          <w:szCs w:val="20"/>
-        </w:rPr>
+      <w:r>
+        <w:t>*)</w:t>
+      </w:r>
+      <w:proofErr w:type="spellStart"/>
+      <w:r>
         <w:t>ptr</w:t>
       </w:r>
       <w:proofErr w:type="spellEnd"/>
       <w:r>
-        <w:rPr>
-          <w:rFonts w:ascii="Courier New" w:eastAsia="Times New Roman" w:hAnsi="Courier New" w:cs="Courier New"/>
-          <w:sz w:val="20"/>
-          <w:szCs w:val="20"/>
-        </w:rPr>
-        <w:t>; // Uninitialized pointer (wild pointer)</w:t>
+        <w:t xml:space="preserve"> ));</w:t>
       </w:r>
     </w:p>
     <w:p>
       <w:pPr>
         <w:numPr>
           <w:ilvl w:val="0"/>
-          <w:numId w:val="6"/>
+          <w:numId w:val="5"/>
         </w:numPr>
         <w:spacing w:before="100" w:beforeAutospacing="1" w:after="100" w:afterAutospacing="1" w:line="240" w:lineRule="auto"/>
         <w:rPr>
@@ -1349,7 +1277,7 @@
           <w:sz w:val="24"/>
           <w:szCs w:val="24"/>
         </w:rPr>
-        <w:t>May cause unpredictable behavior.</w:t>
+        <w:t>Cannot be directly dereferenced; requires typecasting.</w:t>
       </w:r>
     </w:p>
     <w:p>
@@ -1364,7 +1292,6 @@
           <w:szCs w:val="27"/>
         </w:rPr>
       </w:pPr>
-      <w:proofErr w:type="gramStart"/>
       <w:r>
         <w:rPr>
           <w:rFonts w:ascii="Times New Roman" w:eastAsia="Times New Roman" w:hAnsi="Times New Roman" w:cs="Times New Roman"/>
@@ -1373,18 +1300,7 @@
           <w:sz w:val="27"/>
           <w:szCs w:val="27"/>
         </w:rPr>
-        <w:t>(iv) Dangling</w:t>
-      </w:r>
-      <w:proofErr w:type="gramEnd"/>
-      <w:r>
-        <w:rPr>
-          <w:rFonts w:ascii="Times New Roman" w:eastAsia="Times New Roman" w:hAnsi="Times New Roman" w:cs="Times New Roman"/>
-          <w:b/>
-          <w:bCs/>
-          <w:sz w:val="27"/>
-          <w:szCs w:val="27"/>
-        </w:rPr>
-        <w:t xml:space="preserve"> Pointer</w:t>
+        <w:t>(iii) Wild Pointer</w:t>
       </w:r>
     </w:p>
     <w:p>
@@ -1402,7 +1318,7 @@
           <w:sz w:val="24"/>
           <w:szCs w:val="24"/>
         </w:rPr>
-        <w:t>A pointer that points to memory that has been freed or deallocated.</w:t>
+        <w:t>An uninitialized pointer that may point to garbage memory.</w:t>
       </w:r>
     </w:p>
     <w:p>
@@ -1468,183 +1384,29 @@
           <w:sz w:val="20"/>
           <w:szCs w:val="20"/>
         </w:rPr>
-        <w:t xml:space="preserve"> = (</w:t>
-      </w:r>
-      <w:proofErr w:type="spellStart"/>
-      <w:r>
-        <w:rPr>
-          <w:rFonts w:ascii="Courier New" w:eastAsia="Times New Roman" w:hAnsi="Courier New" w:cs="Courier New"/>
-          <w:sz w:val="20"/>
-          <w:szCs w:val="20"/>
-        </w:rPr>
-        <w:t>int</w:t>
-      </w:r>
-      <w:proofErr w:type="spellEnd"/>
-      <w:r>
-        <w:rPr>
-          <w:rFonts w:ascii="Courier New" w:eastAsia="Times New Roman" w:hAnsi="Courier New" w:cs="Courier New"/>
-          <w:sz w:val="20"/>
-          <w:szCs w:val="20"/>
-        </w:rPr>
-        <w:t>*)</w:t>
-      </w:r>
-      <w:proofErr w:type="spellStart"/>
-      <w:r>
-        <w:rPr>
-          <w:rFonts w:ascii="Courier New" w:eastAsia="Times New Roman" w:hAnsi="Courier New" w:cs="Courier New"/>
-          <w:sz w:val="20"/>
-          <w:szCs w:val="20"/>
-        </w:rPr>
-        <w:t>malloc</w:t>
-      </w:r>
-      <w:proofErr w:type="spellEnd"/>
-      <w:r>
-        <w:rPr>
-          <w:rFonts w:ascii="Courier New" w:eastAsia="Times New Roman" w:hAnsi="Courier New" w:cs="Courier New"/>
-          <w:sz w:val="20"/>
-          <w:szCs w:val="20"/>
-        </w:rPr>
-        <w:t>(</w:t>
-      </w:r>
-      <w:proofErr w:type="spellStart"/>
-      <w:r>
-        <w:rPr>
-          <w:rFonts w:ascii="Courier New" w:eastAsia="Times New Roman" w:hAnsi="Courier New" w:cs="Courier New"/>
-          <w:sz w:val="20"/>
-          <w:szCs w:val="20"/>
-        </w:rPr>
-        <w:t>sizeof</w:t>
-      </w:r>
-      <w:proofErr w:type="spellEnd"/>
-      <w:r>
-        <w:rPr>
-          <w:rFonts w:ascii="Courier New" w:eastAsia="Times New Roman" w:hAnsi="Courier New" w:cs="Courier New"/>
-          <w:sz w:val="20"/>
-          <w:szCs w:val="20"/>
-        </w:rPr>
-        <w:t>(</w:t>
-      </w:r>
-      <w:proofErr w:type="spellStart"/>
-      <w:r>
-        <w:rPr>
-          <w:rFonts w:ascii="Courier New" w:eastAsia="Times New Roman" w:hAnsi="Courier New" w:cs="Courier New"/>
-          <w:sz w:val="20"/>
-          <w:szCs w:val="20"/>
-        </w:rPr>
-        <w:t>int</w:t>
-      </w:r>
-      <w:proofErr w:type="spellEnd"/>
-      <w:r>
-        <w:rPr>
-          <w:rFonts w:ascii="Courier New" w:eastAsia="Times New Roman" w:hAnsi="Courier New" w:cs="Courier New"/>
-          <w:sz w:val="20"/>
-          <w:szCs w:val="20"/>
-        </w:rPr>
-        <w:t>));</w:t>
-      </w:r>
-    </w:p>
-    <w:p>
-      <w:pPr>
-        <w:tabs>
-          <w:tab w:val="left" w:pos="916"/>
-          <w:tab w:val="left" w:pos="1832"/>
-          <w:tab w:val="left" w:pos="2748"/>
-          <w:tab w:val="left" w:pos="3664"/>
-          <w:tab w:val="left" w:pos="4580"/>
-          <w:tab w:val="left" w:pos="5496"/>
-          <w:tab w:val="left" w:pos="6412"/>
-          <w:tab w:val="left" w:pos="7328"/>
-          <w:tab w:val="left" w:pos="8244"/>
-          <w:tab w:val="left" w:pos="9160"/>
-          <w:tab w:val="left" w:pos="10076"/>
-          <w:tab w:val="left" w:pos="10992"/>
-          <w:tab w:val="left" w:pos="11908"/>
-          <w:tab w:val="left" w:pos="12824"/>
-          <w:tab w:val="left" w:pos="13740"/>
-          <w:tab w:val="left" w:pos="14656"/>
-        </w:tabs>
-        <w:spacing w:after="0" w:line="240" w:lineRule="auto"/>
-        <w:rPr>
-          <w:rFonts w:ascii="Courier New" w:eastAsia="Times New Roman" w:hAnsi="Courier New" w:cs="Courier New"/>
-          <w:sz w:val="20"/>
-          <w:szCs w:val="20"/>
-        </w:rPr>
-      </w:pPr>
-      <w:proofErr w:type="gramStart"/>
-      <w:r>
-        <w:rPr>
-          <w:rFonts w:ascii="Courier New" w:eastAsia="Times New Roman" w:hAnsi="Courier New" w:cs="Courier New"/>
-          <w:sz w:val="20"/>
-          <w:szCs w:val="20"/>
-        </w:rPr>
-        <w:t>free(</w:t>
-      </w:r>
-      <w:proofErr w:type="spellStart"/>
-      <w:proofErr w:type="gramEnd"/>
-      <w:r>
-        <w:rPr>
-          <w:rFonts w:ascii="Courier New" w:eastAsia="Times New Roman" w:hAnsi="Courier New" w:cs="Courier New"/>
-          <w:sz w:val="20"/>
-          <w:szCs w:val="20"/>
-        </w:rPr>
-        <w:t>ptr</w:t>
-      </w:r>
-      <w:proofErr w:type="spellEnd"/>
-      <w:r>
-        <w:rPr>
-          <w:rFonts w:ascii="Courier New" w:eastAsia="Times New Roman" w:hAnsi="Courier New" w:cs="Courier New"/>
-          <w:sz w:val="20"/>
-          <w:szCs w:val="20"/>
-        </w:rPr>
-        <w:t>); // Memory is freed</w:t>
-      </w:r>
-    </w:p>
-    <w:p>
-      <w:pPr>
-        <w:tabs>
-          <w:tab w:val="left" w:pos="916"/>
-          <w:tab w:val="left" w:pos="1832"/>
-          <w:tab w:val="left" w:pos="2748"/>
-          <w:tab w:val="left" w:pos="3664"/>
-          <w:tab w:val="left" w:pos="4580"/>
-          <w:tab w:val="left" w:pos="5496"/>
-          <w:tab w:val="left" w:pos="6412"/>
-          <w:tab w:val="left" w:pos="7328"/>
-          <w:tab w:val="left" w:pos="8244"/>
-          <w:tab w:val="left" w:pos="9160"/>
-          <w:tab w:val="left" w:pos="10076"/>
-          <w:tab w:val="left" w:pos="10992"/>
-          <w:tab w:val="left" w:pos="11908"/>
-          <w:tab w:val="left" w:pos="12824"/>
-          <w:tab w:val="left" w:pos="13740"/>
-          <w:tab w:val="left" w:pos="14656"/>
-        </w:tabs>
-        <w:spacing w:after="0" w:line="240" w:lineRule="auto"/>
-        <w:rPr>
-          <w:rFonts w:ascii="Courier New" w:eastAsia="Times New Roman" w:hAnsi="Courier New" w:cs="Courier New"/>
-          <w:sz w:val="20"/>
-          <w:szCs w:val="20"/>
-        </w:rPr>
-      </w:pPr>
-      <w:proofErr w:type="spellStart"/>
-      <w:proofErr w:type="gramStart"/>
-      <w:r>
-        <w:rPr>
-          <w:rFonts w:ascii="Courier New" w:eastAsia="Times New Roman" w:hAnsi="Courier New" w:cs="Courier New"/>
-          <w:sz w:val="20"/>
-          <w:szCs w:val="20"/>
-        </w:rPr>
-        <w:t>ptr</w:t>
-      </w:r>
-      <w:proofErr w:type="spellEnd"/>
-      <w:proofErr w:type="gramEnd"/>
-      <w:r>
-        <w:rPr>
-          <w:rFonts w:ascii="Courier New" w:eastAsia="Times New Roman" w:hAnsi="Courier New" w:cs="Courier New"/>
-          <w:sz w:val="20"/>
-          <w:szCs w:val="20"/>
-        </w:rPr>
-        <w:t xml:space="preserve"> = NULL; // Avoid dangling pointer</w:t>
+        <w:t>; // Uninitialized pointer (wild pointer)</w:t>
+      </w:r>
+    </w:p>
+    <w:p>
+      <w:pPr>
+        <w:numPr>
+          <w:ilvl w:val="0"/>
+          <w:numId w:val="6"/>
+        </w:numPr>
+        <w:spacing w:before="100" w:beforeAutospacing="1" w:after="100" w:afterAutospacing="1" w:line="240" w:lineRule="auto"/>
+        <w:rPr>
+          <w:rFonts w:ascii="Times New Roman" w:eastAsia="Times New Roman" w:hAnsi="Times New Roman" w:cs="Times New Roman"/>
+          <w:sz w:val="24"/>
+          <w:szCs w:val="24"/>
+        </w:rPr>
+      </w:pPr>
+      <w:r>
+        <w:rPr>
+          <w:rFonts w:ascii="Times New Roman" w:eastAsia="Times New Roman" w:hAnsi="Times New Roman" w:cs="Times New Roman"/>
+          <w:sz w:val="24"/>
+          <w:szCs w:val="24"/>
+        </w:rPr>
+        <w:t>May cause unpredictable behavior.</w:t>
       </w:r>
     </w:p>
     <w:p>
@@ -1667,7 +1429,49 @@
           <w:sz w:val="27"/>
           <w:szCs w:val="27"/>
         </w:rPr>
-        <w:t>(v) Constant Pointer and Pointer to Constant</w:t>
+        <w:t xml:space="preserve"> </w:t>
+      </w:r>
+      <w:proofErr w:type="gramStart"/>
+      <w:r>
+        <w:rPr>
+          <w:rFonts w:ascii="Times New Roman" w:eastAsia="Times New Roman" w:hAnsi="Times New Roman" w:cs="Times New Roman"/>
+          <w:b/>
+          <w:bCs/>
+          <w:sz w:val="27"/>
+          <w:szCs w:val="27"/>
+        </w:rPr>
+        <w:t>(</w:t>
+      </w:r>
+      <w:r>
+        <w:rPr>
+          <w:rFonts w:ascii="Times New Roman" w:eastAsia="Times New Roman" w:hAnsi="Times New Roman" w:cs="Times New Roman"/>
+          <w:b/>
+          <w:bCs/>
+          <w:sz w:val="27"/>
+          <w:szCs w:val="27"/>
+        </w:rPr>
+        <w:t>i</w:t>
+      </w:r>
+      <w:r>
+        <w:rPr>
+          <w:rFonts w:ascii="Times New Roman" w:eastAsia="Times New Roman" w:hAnsi="Times New Roman" w:cs="Times New Roman"/>
+          <w:b/>
+          <w:bCs/>
+          <w:sz w:val="27"/>
+          <w:szCs w:val="27"/>
+        </w:rPr>
+        <w:t>v) Constant</w:t>
+      </w:r>
+      <w:proofErr w:type="gramEnd"/>
+      <w:r>
+        <w:rPr>
+          <w:rFonts w:ascii="Times New Roman" w:eastAsia="Times New Roman" w:hAnsi="Times New Roman" w:cs="Times New Roman"/>
+          <w:b/>
+          <w:bCs/>
+          <w:sz w:val="27"/>
+          <w:szCs w:val="27"/>
+        </w:rPr>
+        <w:t xml:space="preserve"> Pointer and Pointer to Constant</w:t>
       </w:r>
     </w:p>
     <w:p>
@@ -2150,7 +1954,6 @@
           <w:szCs w:val="27"/>
         </w:rPr>
       </w:pPr>
-      <w:proofErr w:type="gramStart"/>
       <w:r>
         <w:rPr>
           <w:rFonts w:ascii="Times New Roman" w:eastAsia="Times New Roman" w:hAnsi="Times New Roman" w:cs="Times New Roman"/>
@@ -2159,9 +1962,8 @@
           <w:sz w:val="27"/>
           <w:szCs w:val="27"/>
         </w:rPr>
-        <w:t>(vi) Function</w:t>
-      </w:r>
-      <w:proofErr w:type="gramEnd"/>
+        <w:t>(v</w:t>
+      </w:r>
       <w:r>
         <w:rPr>
           <w:rFonts w:ascii="Times New Roman" w:eastAsia="Times New Roman" w:hAnsi="Times New Roman" w:cs="Times New Roman"/>
@@ -2170,7 +1972,7 @@
           <w:sz w:val="27"/>
           <w:szCs w:val="27"/>
         </w:rPr>
-        <w:t xml:space="preserve"> Pointer</w:t>
+        <w:t>) Function Pointer</w:t>
       </w:r>
     </w:p>
     <w:p>
@@ -2436,7 +2238,6 @@
           <w:sz w:val="20"/>
           <w:szCs w:val="20"/>
         </w:rPr>
-        <w:lastRenderedPageBreak/>
         <w:t>funcPtr</w:t>
       </w:r>
       <w:proofErr w:type="spellEnd"/>
@@ -2470,6 +2271,7 @@
           <w:szCs w:val="27"/>
         </w:rPr>
       </w:pPr>
+      <w:proofErr w:type="gramStart"/>
       <w:r>
         <w:rPr>
           <w:rFonts w:ascii="Times New Roman" w:eastAsia="Times New Roman" w:hAnsi="Times New Roman" w:cs="Times New Roman"/>
@@ -2478,7 +2280,28 @@
           <w:sz w:val="27"/>
           <w:szCs w:val="27"/>
         </w:rPr>
-        <w:t>(vii) Array of Pointers</w:t>
+        <w:t>(vi</w:t>
+      </w:r>
+      <w:r>
+        <w:rPr>
+          <w:rFonts w:ascii="Times New Roman" w:eastAsia="Times New Roman" w:hAnsi="Times New Roman" w:cs="Times New Roman"/>
+          <w:b/>
+          <w:bCs/>
+          <w:sz w:val="27"/>
+          <w:szCs w:val="27"/>
+        </w:rPr>
+        <w:t>) Array</w:t>
+      </w:r>
+      <w:proofErr w:type="gramEnd"/>
+      <w:r>
+        <w:rPr>
+          <w:rFonts w:ascii="Times New Roman" w:eastAsia="Times New Roman" w:hAnsi="Times New Roman" w:cs="Times New Roman"/>
+          <w:b/>
+          <w:bCs/>
+          <w:sz w:val="27"/>
+          <w:szCs w:val="27"/>
+        </w:rPr>
+        <w:t xml:space="preserve"> of Pointers</w:t>
       </w:r>
     </w:p>
     <w:p>
@@ -2582,6 +2405,7 @@
           <w:sz w:val="20"/>
           <w:szCs w:val="20"/>
         </w:rPr>
+        <w:lastRenderedPageBreak/>
         <w:t>int</w:t>
       </w:r>
       <w:proofErr w:type="spellEnd"/>
@@ -2633,7 +2457,17 @@
           <w:sz w:val="27"/>
           <w:szCs w:val="27"/>
         </w:rPr>
-        <w:t>(viii) Pointer to Pointer (Double Pointer)</w:t>
+        <w:t>(vii</w:t>
+      </w:r>
+      <w:r>
+        <w:rPr>
+          <w:rFonts w:ascii="Times New Roman" w:eastAsia="Times New Roman" w:hAnsi="Times New Roman" w:cs="Times New Roman"/>
+          <w:b/>
+          <w:bCs/>
+          <w:sz w:val="27"/>
+          <w:szCs w:val="27"/>
+        </w:rPr>
+        <w:t>) Pointer to Pointer (Double Pointer)</w:t>
       </w:r>
     </w:p>
     <w:p>
@@ -3896,7 +3730,6 @@
           <w:sz w:val="24"/>
           <w:szCs w:val="24"/>
         </w:rPr>
-        <w:lastRenderedPageBreak/>
         <w:pict>
           <v:rect id="_x0000_i1029" style="width:0;height:1.5pt" o:hralign="center" o:hrstd="t" o:hr="t" fillcolor="#a0a0a0" stroked="f"/>
         </w:pict>
@@ -3963,6 +3796,7 @@
           <w:sz w:val="27"/>
           <w:szCs w:val="27"/>
         </w:rPr>
+        <w:lastRenderedPageBreak/>
         <w:t>(</w:t>
       </w:r>
       <w:proofErr w:type="spellStart"/>
@@ -4992,7 +4826,18 @@
           <w:sz w:val="36"/>
           <w:szCs w:val="36"/>
         </w:rPr>
-        <w:t>6. Dynamic Memory Allocation with Pointers</w:t>
+        <w:t xml:space="preserve">6. </w:t>
+      </w:r>
+      <w:bookmarkStart w:id="0" w:name="_GoBack"/>
+      <w:r>
+        <w:rPr>
+          <w:rFonts w:ascii="Times New Roman" w:eastAsia="Times New Roman" w:hAnsi="Times New Roman" w:cs="Times New Roman"/>
+          <w:b/>
+          <w:bCs/>
+          <w:sz w:val="36"/>
+          <w:szCs w:val="36"/>
+        </w:rPr>
+        <w:t>Dynamic Memory Allocation with Pointers</w:t>
       </w:r>
     </w:p>
     <w:p>
@@ -5371,6 +5216,7 @@
         </w:rPr>
         <w:t>); // Free allocated memory</w:t>
       </w:r>
+      <w:bookmarkEnd w:id="0"/>
     </w:p>
     <w:p>
       <w:pPr>
@@ -5412,7 +5258,6 @@
           <w:sz w:val="36"/>
           <w:szCs w:val="36"/>
         </w:rPr>
-        <w:lastRenderedPageBreak/>
         <w:t>7. Uses of Pointers</w:t>
       </w:r>
     </w:p>
@@ -5565,6 +5410,7 @@
           <w:sz w:val="24"/>
           <w:szCs w:val="24"/>
         </w:rPr>
+        <w:lastRenderedPageBreak/>
         <w:t>System-Level Programming</w:t>
       </w:r>
       <w:r>
@@ -6060,8 +5906,6 @@
           <w:szCs w:val="24"/>
         </w:rPr>
       </w:pPr>
-      <w:bookmarkStart w:id="0" w:name="_GoBack"/>
-      <w:bookmarkEnd w:id="0"/>
     </w:p>
     <w:sectPr>
       <w:pgSz w:w="12240" w:h="15840"/>

</xml_diff>